<commit_message>
refactoring - Constants, Messages, and project structure and .gitignore list
</commit_message>
<xml_diff>
--- a/FilesAndContent/ProjectStructure.docx
+++ b/FilesAndContent/ProjectStructure.docx
@@ -12,308 +12,396 @@
       <w:r>
         <w:t xml:space="preserve"> Structure </w:t>
       </w:r>
-      <w:bookmarkStart w:id="0" w:name="_GoBack"/>
-      <w:bookmarkEnd w:id="0"/>
-    </w:p>
-    <w:p>
-      <w:r>
-        <w:t>│</w:t>
-      </w:r>
-    </w:p>
-    <w:p>
-      <w:r>
+    </w:p>
+    <w:p>
+      <w:pPr>
         <w:rPr>
           <w:rFonts w:ascii="Arial" w:hAnsi="Arial" w:cs="Arial"/>
         </w:rPr>
-        <w:t>├</w:t>
-      </w:r>
+      </w:pPr>
+    </w:p>
+    <w:p>
+      <w:pPr>
+        <w:pStyle w:val="Heading3"/>
+        <w:spacing w:before="0"/>
+      </w:pPr>
+      <w:r>
+        <w:t>Common</w:t>
+      </w:r>
+    </w:p>
+    <w:p>
+      <w:pPr>
+        <w:pStyle w:val="Heading4"/>
+        <w:spacing w:before="0"/>
+        <w:ind w:firstLine="720"/>
+      </w:pPr>
+      <w:r>
+        <w:t xml:space="preserve"> Logging </w:t>
+      </w:r>
+    </w:p>
+    <w:p>
+      <w:pPr>
+        <w:pStyle w:val="ListParagraph"/>
+        <w:numPr>
+          <w:ilvl w:val="0"/>
+          <w:numId w:val="4"/>
+        </w:numPr>
+      </w:pPr>
+      <w:r>
+        <w:t xml:space="preserve">Files </w:t>
+      </w:r>
+    </w:p>
+    <w:p>
+      <w:pPr>
+        <w:pStyle w:val="Heading3"/>
+        <w:spacing w:before="0"/>
+      </w:pPr>
+      <w:r>
+        <w:t>Constants</w:t>
+      </w:r>
+    </w:p>
+    <w:p>
+      <w:pPr>
+        <w:pStyle w:val="ListParagraph"/>
+        <w:numPr>
+          <w:ilvl w:val="2"/>
+          <w:numId w:val="2"/>
+        </w:numPr>
+      </w:pPr>
+      <w:proofErr w:type="spellStart"/>
+      <w:r>
+        <w:t>EventCodes</w:t>
+      </w:r>
+      <w:r>
+        <w:t>.cs</w:t>
+      </w:r>
+      <w:proofErr w:type="spellEnd"/>
+      <w:r>
+        <w:t xml:space="preserve">  (d</w:t>
+      </w:r>
+      <w:r>
+        <w:t>efine event code constants here</w:t>
+      </w:r>
+      <w:r>
+        <w:t xml:space="preserve">) </w:t>
+      </w:r>
+    </w:p>
+    <w:p>
+      <w:pPr>
+        <w:pStyle w:val="ListParagraph"/>
+        <w:numPr>
+          <w:ilvl w:val="2"/>
+          <w:numId w:val="2"/>
+        </w:numPr>
+      </w:pPr>
+      <w:proofErr w:type="spellStart"/>
+      <w:r>
+        <w:t>Messages.cs</w:t>
+      </w:r>
+      <w:proofErr w:type="spellEnd"/>
+      <w:r>
+        <w:t xml:space="preserve"> </w:t>
+      </w:r>
+      <w:r>
+        <w:t xml:space="preserve">   (</w:t>
+      </w:r>
+      <w:r>
+        <w:t>Optional: for user-facing or internal message strings</w:t>
+      </w:r>
+      <w:r>
+        <w:t xml:space="preserve">) </w:t>
+      </w:r>
+      <w:bookmarkStart w:id="0" w:name="_GoBack"/>
+      <w:bookmarkEnd w:id="0"/>
+    </w:p>
+    <w:p>
+      <w:pPr>
+        <w:pStyle w:val="Heading3"/>
+        <w:spacing w:before="0"/>
+      </w:pPr>
+      <w:r>
+        <w:t>Controllers</w:t>
+      </w:r>
+      <w:r>
+        <w:t xml:space="preserve"> </w:t>
+      </w:r>
+    </w:p>
+    <w:p>
+      <w:pPr>
+        <w:pStyle w:val="ListParagraph"/>
+        <w:numPr>
+          <w:ilvl w:val="2"/>
+          <w:numId w:val="2"/>
+        </w:numPr>
+      </w:pPr>
+      <w:proofErr w:type="spellStart"/>
+      <w:r>
+        <w:t>UserController.cs</w:t>
+      </w:r>
+      <w:proofErr w:type="spellEnd"/>
+    </w:p>
+    <w:p>
+      <w:pPr>
+        <w:pStyle w:val="Heading3"/>
+        <w:spacing w:before="0"/>
+      </w:pPr>
+      <w:r>
+        <w:t>Services</w:t>
+      </w:r>
+    </w:p>
+    <w:p>
+      <w:pPr>
+        <w:pStyle w:val="Heading4"/>
+        <w:spacing w:before="0"/>
+        <w:ind w:firstLine="720"/>
+      </w:pPr>
+      <w:r>
+        <w:t xml:space="preserve"> Interfaces</w:t>
+      </w:r>
+    </w:p>
+    <w:p>
+      <w:pPr>
+        <w:pStyle w:val="ListParagraph"/>
+        <w:numPr>
+          <w:ilvl w:val="2"/>
+          <w:numId w:val="2"/>
+        </w:numPr>
+        <w:spacing w:after="0"/>
+      </w:pPr>
+      <w:r>
+        <w:t xml:space="preserve"> </w:t>
+      </w:r>
+      <w:r>
+        <w:t xml:space="preserve"> </w:t>
+      </w:r>
+      <w:proofErr w:type="spellStart"/>
+      <w:r>
+        <w:t>IUserService.cs</w:t>
+      </w:r>
+      <w:proofErr w:type="spellEnd"/>
+    </w:p>
+    <w:p>
+      <w:pPr>
+        <w:pStyle w:val="Heading4"/>
+        <w:spacing w:before="0"/>
+        <w:ind w:firstLine="720"/>
+      </w:pPr>
+      <w:r>
+        <w:t xml:space="preserve"> </w:t>
+      </w:r>
+      <w:proofErr w:type="spellStart"/>
+      <w:r>
+        <w:t>UserService.cs</w:t>
+      </w:r>
+      <w:proofErr w:type="spellEnd"/>
+    </w:p>
+    <w:p>
+      <w:pPr>
+        <w:pStyle w:val="Heading3"/>
+        <w:spacing w:before="0"/>
+      </w:pPr>
+      <w:r>
+        <w:t xml:space="preserve"> Repositories</w:t>
+      </w:r>
+    </w:p>
+    <w:p>
+      <w:pPr>
+        <w:pStyle w:val="Heading4"/>
+        <w:spacing w:before="0"/>
+        <w:ind w:firstLine="720"/>
+      </w:pPr>
+      <w:r>
+        <w:t xml:space="preserve"> </w:t>
+      </w:r>
+      <w:r>
+        <w:t xml:space="preserve"> Interfaces</w:t>
+      </w:r>
+      <w:r>
+        <w:t xml:space="preserve"> </w:t>
+      </w:r>
+    </w:p>
+    <w:p>
+      <w:pPr>
+        <w:pStyle w:val="ListParagraph"/>
+        <w:numPr>
+          <w:ilvl w:val="0"/>
+          <w:numId w:val="3"/>
+        </w:numPr>
+        <w:spacing w:after="0"/>
+      </w:pPr>
+      <w:r>
+        <w:t xml:space="preserve"> </w:t>
+      </w:r>
+      <w:proofErr w:type="spellStart"/>
+      <w:r>
+        <w:t>IUserRepository.cs</w:t>
+      </w:r>
+      <w:proofErr w:type="spellEnd"/>
+    </w:p>
+    <w:p>
+      <w:pPr>
+        <w:spacing w:after="0"/>
+        <w:ind w:firstLine="720"/>
+      </w:pPr>
       <w:r>
         <w:rPr>
-          <w:rFonts w:ascii="Calibri" w:hAnsi="Calibri" w:cs="Calibri"/>
+          <w:rFonts w:asciiTheme="majorHAnsi" w:eastAsiaTheme="majorEastAsia" w:hAnsiTheme="majorHAnsi" w:cstheme="majorBidi"/>
+          <w:b/>
+          <w:bCs/>
+          <w:i/>
+          <w:iCs/>
+          <w:color w:val="4F81BD" w:themeColor="accent1"/>
         </w:rPr>
-        <w:t>──</w:t>
-      </w:r>
-      <w:r>
-        <w:t xml:space="preserve"> Controllers/</w:t>
-      </w:r>
-    </w:p>
-    <w:p>
-      <w:r>
-        <w:t xml:space="preserve">│   └── </w:t>
+        <w:t xml:space="preserve"> </w:t>
       </w:r>
       <w:proofErr w:type="spellStart"/>
       <w:r>
-        <w:t>UserController.cs</w:t>
+        <w:rPr>
+          <w:rFonts w:asciiTheme="majorHAnsi" w:eastAsiaTheme="majorEastAsia" w:hAnsiTheme="majorHAnsi" w:cstheme="majorBidi"/>
+          <w:b/>
+          <w:bCs/>
+          <w:i/>
+          <w:iCs/>
+          <w:color w:val="4F81BD" w:themeColor="accent1"/>
+        </w:rPr>
+        <w:t>UserRepository.cs</w:t>
       </w:r>
       <w:proofErr w:type="spellEnd"/>
     </w:p>
     <w:p>
-      <w:r>
-        <w:t>│</w:t>
-      </w:r>
-    </w:p>
-    <w:p>
-      <w:r>
-        <w:rPr>
-          <w:rFonts w:ascii="Arial" w:hAnsi="Arial" w:cs="Arial"/>
-        </w:rPr>
-        <w:t>├</w:t>
-      </w:r>
-      <w:r>
-        <w:rPr>
-          <w:rFonts w:ascii="Calibri" w:hAnsi="Calibri" w:cs="Calibri"/>
-        </w:rPr>
-        <w:t>──</w:t>
-      </w:r>
-      <w:r>
-        <w:t xml:space="preserve"> Services/</w:t>
-      </w:r>
-    </w:p>
-    <w:p>
-      <w:r>
-        <w:t xml:space="preserve">│   </w:t>
-      </w:r>
-      <w:r>
-        <w:rPr>
-          <w:rFonts w:ascii="Arial" w:hAnsi="Arial" w:cs="Arial"/>
-        </w:rPr>
-        <w:t>├</w:t>
-      </w:r>
-      <w:r>
-        <w:rPr>
-          <w:rFonts w:ascii="Calibri" w:hAnsi="Calibri" w:cs="Calibri"/>
-        </w:rPr>
-        <w:t>──</w:t>
-      </w:r>
-      <w:r>
-        <w:t xml:space="preserve"> Interfaces/</w:t>
-      </w:r>
-    </w:p>
-    <w:p>
-      <w:r>
-        <w:t xml:space="preserve">│   │   └── </w:t>
-      </w:r>
+      <w:pPr>
+        <w:pStyle w:val="Heading3"/>
+        <w:spacing w:before="0"/>
+      </w:pPr>
+      <w:r>
+        <w:t>Data</w:t>
+      </w:r>
+    </w:p>
+    <w:p>
+      <w:pPr>
+        <w:pStyle w:val="Heading4"/>
+        <w:ind w:firstLine="720"/>
+      </w:pPr>
+      <w:r>
+        <w:t>Interfaces</w:t>
+      </w:r>
+    </w:p>
+    <w:p>
+      <w:pPr>
+        <w:pStyle w:val="ListParagraph"/>
+        <w:numPr>
+          <w:ilvl w:val="0"/>
+          <w:numId w:val="3"/>
+        </w:numPr>
+        <w:spacing w:after="0"/>
+      </w:pPr>
       <w:proofErr w:type="spellStart"/>
       <w:r>
-        <w:t>IUserService.cs</w:t>
+        <w:t>IDatabaseService.cs</w:t>
       </w:r>
       <w:proofErr w:type="spellEnd"/>
     </w:p>
     <w:p>
-      <w:r>
-        <w:t xml:space="preserve">│   └── </w:t>
+      <w:pPr>
+        <w:pStyle w:val="Heading4"/>
+        <w:ind w:firstLine="720"/>
+      </w:pPr>
+      <w:r>
+        <w:t xml:space="preserve"> </w:t>
+      </w:r>
+      <w:r>
+        <w:t xml:space="preserve"> </w:t>
       </w:r>
       <w:proofErr w:type="spellStart"/>
       <w:r>
-        <w:t>UserService.cs</w:t>
+        <w:t>SqlDatabaseService.cs</w:t>
       </w:r>
       <w:proofErr w:type="spellEnd"/>
     </w:p>
     <w:p>
-      <w:r>
-        <w:t>│</w:t>
-      </w:r>
-    </w:p>
-    <w:p>
-      <w:r>
-        <w:rPr>
-          <w:rFonts w:ascii="Arial" w:hAnsi="Arial" w:cs="Arial"/>
-        </w:rPr>
-        <w:t>├</w:t>
-      </w:r>
-      <w:r>
-        <w:rPr>
-          <w:rFonts w:ascii="Calibri" w:hAnsi="Calibri" w:cs="Calibri"/>
-        </w:rPr>
-        <w:t>──</w:t>
-      </w:r>
-      <w:r>
-        <w:t xml:space="preserve"> Repositories/</w:t>
-      </w:r>
-    </w:p>
-    <w:p>
-      <w:r>
-        <w:t xml:space="preserve">│   </w:t>
-      </w:r>
-      <w:r>
-        <w:rPr>
-          <w:rFonts w:ascii="Arial" w:hAnsi="Arial" w:cs="Arial"/>
-        </w:rPr>
-        <w:t>├</w:t>
-      </w:r>
-      <w:r>
-        <w:rPr>
-          <w:rFonts w:ascii="Calibri" w:hAnsi="Calibri" w:cs="Calibri"/>
-        </w:rPr>
-        <w:t>──</w:t>
-      </w:r>
-      <w:r>
-        <w:t xml:space="preserve"> Interfaces/</w:t>
-      </w:r>
-    </w:p>
-    <w:p>
-      <w:r>
-        <w:t xml:space="preserve">│   │   └── </w:t>
-      </w:r>
+      <w:pPr>
+        <w:pStyle w:val="Heading3"/>
+        <w:spacing w:before="0" w:line="240" w:lineRule="auto"/>
+      </w:pPr>
+      <w:r>
+        <w:t xml:space="preserve"> </w:t>
+      </w:r>
+      <w:r>
+        <w:t xml:space="preserve"> </w:t>
+      </w:r>
+      <w:r>
+        <w:t>Models</w:t>
+      </w:r>
+      <w:r>
+        <w:t xml:space="preserve"> </w:t>
+      </w:r>
+    </w:p>
+    <w:p>
+      <w:pPr>
+        <w:pStyle w:val="Heading4"/>
+      </w:pPr>
+      <w:r>
+        <w:t xml:space="preserve"> </w:t>
+      </w:r>
+      <w:r>
+        <w:t xml:space="preserve"> </w:t>
+      </w:r>
+      <w:r>
+        <w:tab/>
+      </w:r>
+      <w:r>
+        <w:t>Requests</w:t>
+      </w:r>
+      <w:r>
+        <w:t xml:space="preserve"> </w:t>
+      </w:r>
+    </w:p>
+    <w:p>
+      <w:pPr>
+        <w:pStyle w:val="ListParagraph"/>
+        <w:numPr>
+          <w:ilvl w:val="0"/>
+          <w:numId w:val="3"/>
+        </w:numPr>
+        <w:spacing w:after="0" w:line="240" w:lineRule="auto"/>
+      </w:pPr>
       <w:proofErr w:type="spellStart"/>
       <w:r>
-        <w:t>IUserRepository.cs</w:t>
+        <w:t>RegisterRequest.cs</w:t>
       </w:r>
       <w:proofErr w:type="spellEnd"/>
     </w:p>
     <w:p>
-      <w:r>
-        <w:t xml:space="preserve">│   └── </w:t>
+      <w:pPr>
+        <w:pStyle w:val="Heading3"/>
+        <w:spacing w:before="0"/>
+      </w:pPr>
+      <w:r>
+        <w:t xml:space="preserve"> </w:t>
       </w:r>
       <w:proofErr w:type="spellStart"/>
       <w:r>
-        <w:t>UserRepository.cs</w:t>
+        <w:t>Program.cs</w:t>
       </w:r>
       <w:proofErr w:type="spellEnd"/>
     </w:p>
     <w:p>
-      <w:r>
-        <w:t>│</w:t>
-      </w:r>
-    </w:p>
-    <w:p>
-      <w:r>
-        <w:rPr>
-          <w:rFonts w:ascii="Arial" w:hAnsi="Arial" w:cs="Arial"/>
-        </w:rPr>
-        <w:t>├</w:t>
-      </w:r>
-      <w:r>
-        <w:rPr>
-          <w:rFonts w:ascii="Calibri" w:hAnsi="Calibri" w:cs="Calibri"/>
-        </w:rPr>
-        <w:t>──</w:t>
-      </w:r>
-      <w:r>
-        <w:t xml:space="preserve"> Data/</w:t>
-      </w:r>
-    </w:p>
-    <w:p>
-      <w:r>
-        <w:t xml:space="preserve">│   </w:t>
-      </w:r>
-      <w:r>
-        <w:rPr>
-          <w:rFonts w:ascii="Arial" w:hAnsi="Arial" w:cs="Arial"/>
-        </w:rPr>
-        <w:t>├</w:t>
-      </w:r>
-      <w:r>
-        <w:rPr>
-          <w:rFonts w:ascii="Calibri" w:hAnsi="Calibri" w:cs="Calibri"/>
-        </w:rPr>
-        <w:t>──</w:t>
-      </w:r>
-      <w:r>
-        <w:t xml:space="preserve"> Interfaces/</w:t>
-      </w:r>
-    </w:p>
-    <w:p>
-      <w:r>
-        <w:t xml:space="preserve">│   │   └── </w:t>
-      </w:r>
+      <w:pPr>
+        <w:pStyle w:val="Heading3"/>
+        <w:spacing w:before="0"/>
+      </w:pPr>
       <w:proofErr w:type="spellStart"/>
       <w:r>
-        <w:t>IDatabaseService.cs</w:t>
+        <w:t>appsettings.json</w:t>
       </w:r>
       <w:proofErr w:type="spellEnd"/>
     </w:p>
-    <w:p>
-      <w:r>
-        <w:t xml:space="preserve">│   └── </w:t>
-      </w:r>
-      <w:proofErr w:type="spellStart"/>
-      <w:r>
-        <w:t>SqlDatabaseService.cs</w:t>
-      </w:r>
-      <w:proofErr w:type="spellEnd"/>
-    </w:p>
-    <w:p>
-      <w:r>
-        <w:t>│</w:t>
-      </w:r>
-    </w:p>
-    <w:p>
-      <w:r>
-        <w:rPr>
-          <w:rFonts w:ascii="Arial" w:hAnsi="Arial" w:cs="Arial"/>
-        </w:rPr>
-        <w:t>├</w:t>
-      </w:r>
-      <w:r>
-        <w:rPr>
-          <w:rFonts w:ascii="Calibri" w:hAnsi="Calibri" w:cs="Calibri"/>
-        </w:rPr>
-        <w:t>──</w:t>
-      </w:r>
-      <w:r>
-        <w:t xml:space="preserve"> Models/</w:t>
-      </w:r>
-    </w:p>
-    <w:p>
-      <w:r>
-        <w:t>│   └── Requests/</w:t>
-      </w:r>
-    </w:p>
-    <w:p>
-      <w:r>
-        <w:t xml:space="preserve">│       └── </w:t>
-      </w:r>
-      <w:proofErr w:type="spellStart"/>
-      <w:r>
-        <w:t>RegisterRequest.cs</w:t>
-      </w:r>
-      <w:proofErr w:type="spellEnd"/>
-    </w:p>
-    <w:p>
-      <w:r>
-        <w:t>│</w:t>
-      </w:r>
-    </w:p>
-    <w:p>
-      <w:r>
-        <w:rPr>
-          <w:rFonts w:ascii="Arial" w:hAnsi="Arial" w:cs="Arial"/>
-        </w:rPr>
-        <w:t>├</w:t>
-      </w:r>
-      <w:r>
-        <w:rPr>
-          <w:rFonts w:ascii="Calibri" w:hAnsi="Calibri" w:cs="Calibri"/>
-        </w:rPr>
-        <w:t>──</w:t>
-      </w:r>
-      <w:r>
-        <w:t xml:space="preserve"> </w:t>
-      </w:r>
-      <w:proofErr w:type="spellStart"/>
-      <w:r>
-        <w:t>Program.cs</w:t>
-      </w:r>
-      <w:proofErr w:type="spellEnd"/>
-    </w:p>
-    <w:p>
-      <w:r>
-        <w:t xml:space="preserve">└── </w:t>
-      </w:r>
-      <w:proofErr w:type="spellStart"/>
-      <w:r>
-        <w:t>appsettings.json</w:t>
-      </w:r>
-      <w:proofErr w:type="spellEnd"/>
-    </w:p>
     <w:p/>
     <w:p>
       <w:pPr>
         <w:pStyle w:val="Heading2"/>
       </w:pPr>
       <w:r>
-        <w:lastRenderedPageBreak/>
         <w:t xml:space="preserve">Folder Explanation: </w:t>
       </w:r>
     </w:p>
@@ -338,13 +426,7 @@
         </w:numPr>
       </w:pPr>
       <w:r>
-        <w:t xml:space="preserve"> Services</w:t>
-      </w:r>
-      <w:r>
-        <w:t xml:space="preserve">:           </w:t>
-      </w:r>
-      <w:r>
-        <w:t xml:space="preserve"> Business logic layer                                                      </w:t>
+        <w:t xml:space="preserve"> Services:            Business logic layer                                                      </w:t>
       </w:r>
     </w:p>
     <w:p>
@@ -356,13 +438,7 @@
         </w:numPr>
       </w:pPr>
       <w:r>
-        <w:t xml:space="preserve"> Repositories </w:t>
-      </w:r>
-      <w:r>
-        <w:t>:</w:t>
-      </w:r>
-      <w:r>
-        <w:t xml:space="preserve">    Data access patterns (calls to DB, via abstraction)                       </w:t>
+        <w:t xml:space="preserve"> Repositories :    Data access patterns (calls to DB, via abstraction)                       </w:t>
       </w:r>
     </w:p>
     <w:p>
@@ -374,13 +450,7 @@
         </w:numPr>
       </w:pPr>
       <w:r>
-        <w:t xml:space="preserve"> Data</w:t>
-      </w:r>
-      <w:r>
-        <w:t xml:space="preserve">:    </w:t>
-      </w:r>
-      <w:r>
-        <w:t xml:space="preserve">                Infrastructure-level logic, like direct DB access via ADO.NET             </w:t>
+        <w:t xml:space="preserve"> Data:                    Infrastructure-level logic, like direct DB access via ADO.NET             </w:t>
       </w:r>
     </w:p>
     <w:p>
@@ -392,13 +462,7 @@
         </w:numPr>
       </w:pPr>
       <w:r>
-        <w:t xml:space="preserve"> Models/Requests </w:t>
-      </w:r>
-      <w:r>
-        <w:t>:</w:t>
-      </w:r>
-      <w:r>
-        <w:t xml:space="preserve">    Request/response DTOs                                                     </w:t>
+        <w:t xml:space="preserve"> Models/Requests :    Request/response DTOs                                                     </w:t>
       </w:r>
     </w:p>
     <w:p>
@@ -537,8 +601,353 @@
       </w:rPr>
     </w:lvl>
   </w:abstractNum>
+  <w:abstractNum w:abstractNumId="1">
+    <w:nsid w:val="58BC5E7B"/>
+    <w:multiLevelType w:val="hybridMultilevel"/>
+    <w:tmpl w:val="DB12C9F0"/>
+    <w:lvl w:ilvl="0" w:tplc="E08C1690">
+      <w:numFmt w:val="bullet"/>
+      <w:lvlText w:val=""/>
+      <w:lvlJc w:val="left"/>
+      <w:pPr>
+        <w:ind w:left="1800" w:hanging="360"/>
+      </w:pPr>
+      <w:rPr>
+        <w:rFonts w:ascii="Symbol" w:eastAsiaTheme="minorHAnsi" w:hAnsi="Symbol" w:cstheme="minorBidi" w:hint="default"/>
+      </w:rPr>
+    </w:lvl>
+    <w:lvl w:ilvl="1" w:tplc="40090003" w:tentative="1">
+      <w:start w:val="1"/>
+      <w:numFmt w:val="bullet"/>
+      <w:lvlText w:val="o"/>
+      <w:lvlJc w:val="left"/>
+      <w:pPr>
+        <w:ind w:left="2520" w:hanging="360"/>
+      </w:pPr>
+      <w:rPr>
+        <w:rFonts w:ascii="Courier New" w:hAnsi="Courier New" w:cs="Courier New" w:hint="default"/>
+      </w:rPr>
+    </w:lvl>
+    <w:lvl w:ilvl="2" w:tplc="40090005" w:tentative="1">
+      <w:start w:val="1"/>
+      <w:numFmt w:val="bullet"/>
+      <w:lvlText w:val=""/>
+      <w:lvlJc w:val="left"/>
+      <w:pPr>
+        <w:ind w:left="3240" w:hanging="360"/>
+      </w:pPr>
+      <w:rPr>
+        <w:rFonts w:ascii="Wingdings" w:hAnsi="Wingdings" w:hint="default"/>
+      </w:rPr>
+    </w:lvl>
+    <w:lvl w:ilvl="3" w:tplc="40090001" w:tentative="1">
+      <w:start w:val="1"/>
+      <w:numFmt w:val="bullet"/>
+      <w:lvlText w:val=""/>
+      <w:lvlJc w:val="left"/>
+      <w:pPr>
+        <w:ind w:left="3960" w:hanging="360"/>
+      </w:pPr>
+      <w:rPr>
+        <w:rFonts w:ascii="Symbol" w:hAnsi="Symbol" w:hint="default"/>
+      </w:rPr>
+    </w:lvl>
+    <w:lvl w:ilvl="4" w:tplc="40090003" w:tentative="1">
+      <w:start w:val="1"/>
+      <w:numFmt w:val="bullet"/>
+      <w:lvlText w:val="o"/>
+      <w:lvlJc w:val="left"/>
+      <w:pPr>
+        <w:ind w:left="4680" w:hanging="360"/>
+      </w:pPr>
+      <w:rPr>
+        <w:rFonts w:ascii="Courier New" w:hAnsi="Courier New" w:cs="Courier New" w:hint="default"/>
+      </w:rPr>
+    </w:lvl>
+    <w:lvl w:ilvl="5" w:tplc="40090005" w:tentative="1">
+      <w:start w:val="1"/>
+      <w:numFmt w:val="bullet"/>
+      <w:lvlText w:val=""/>
+      <w:lvlJc w:val="left"/>
+      <w:pPr>
+        <w:ind w:left="5400" w:hanging="360"/>
+      </w:pPr>
+      <w:rPr>
+        <w:rFonts w:ascii="Wingdings" w:hAnsi="Wingdings" w:hint="default"/>
+      </w:rPr>
+    </w:lvl>
+    <w:lvl w:ilvl="6" w:tplc="40090001" w:tentative="1">
+      <w:start w:val="1"/>
+      <w:numFmt w:val="bullet"/>
+      <w:lvlText w:val=""/>
+      <w:lvlJc w:val="left"/>
+      <w:pPr>
+        <w:ind w:left="6120" w:hanging="360"/>
+      </w:pPr>
+      <w:rPr>
+        <w:rFonts w:ascii="Symbol" w:hAnsi="Symbol" w:hint="default"/>
+      </w:rPr>
+    </w:lvl>
+    <w:lvl w:ilvl="7" w:tplc="40090003" w:tentative="1">
+      <w:start w:val="1"/>
+      <w:numFmt w:val="bullet"/>
+      <w:lvlText w:val="o"/>
+      <w:lvlJc w:val="left"/>
+      <w:pPr>
+        <w:ind w:left="6840" w:hanging="360"/>
+      </w:pPr>
+      <w:rPr>
+        <w:rFonts w:ascii="Courier New" w:hAnsi="Courier New" w:cs="Courier New" w:hint="default"/>
+      </w:rPr>
+    </w:lvl>
+    <w:lvl w:ilvl="8" w:tplc="40090005" w:tentative="1">
+      <w:start w:val="1"/>
+      <w:numFmt w:val="bullet"/>
+      <w:lvlText w:val=""/>
+      <w:lvlJc w:val="left"/>
+      <w:pPr>
+        <w:ind w:left="7560" w:hanging="360"/>
+      </w:pPr>
+      <w:rPr>
+        <w:rFonts w:ascii="Wingdings" w:hAnsi="Wingdings" w:hint="default"/>
+      </w:rPr>
+    </w:lvl>
+  </w:abstractNum>
+  <w:abstractNum w:abstractNumId="2">
+    <w:nsid w:val="58F749A8"/>
+    <w:multiLevelType w:val="hybridMultilevel"/>
+    <w:tmpl w:val="D3AAC0AA"/>
+    <w:lvl w:ilvl="0" w:tplc="027EF216">
+      <w:numFmt w:val="bullet"/>
+      <w:lvlText w:val="-"/>
+      <w:lvlJc w:val="left"/>
+      <w:pPr>
+        <w:ind w:left="1800" w:hanging="360"/>
+      </w:pPr>
+      <w:rPr>
+        <w:rFonts w:ascii="Calibri" w:eastAsiaTheme="minorHAnsi" w:hAnsi="Calibri" w:cs="Calibri" w:hint="default"/>
+      </w:rPr>
+    </w:lvl>
+    <w:lvl w:ilvl="1" w:tplc="40090003" w:tentative="1">
+      <w:start w:val="1"/>
+      <w:numFmt w:val="bullet"/>
+      <w:lvlText w:val="o"/>
+      <w:lvlJc w:val="left"/>
+      <w:pPr>
+        <w:ind w:left="2520" w:hanging="360"/>
+      </w:pPr>
+      <w:rPr>
+        <w:rFonts w:ascii="Courier New" w:hAnsi="Courier New" w:cs="Courier New" w:hint="default"/>
+      </w:rPr>
+    </w:lvl>
+    <w:lvl w:ilvl="2" w:tplc="40090005" w:tentative="1">
+      <w:start w:val="1"/>
+      <w:numFmt w:val="bullet"/>
+      <w:lvlText w:val=""/>
+      <w:lvlJc w:val="left"/>
+      <w:pPr>
+        <w:ind w:left="3240" w:hanging="360"/>
+      </w:pPr>
+      <w:rPr>
+        <w:rFonts w:ascii="Wingdings" w:hAnsi="Wingdings" w:hint="default"/>
+      </w:rPr>
+    </w:lvl>
+    <w:lvl w:ilvl="3" w:tplc="40090001" w:tentative="1">
+      <w:start w:val="1"/>
+      <w:numFmt w:val="bullet"/>
+      <w:lvlText w:val=""/>
+      <w:lvlJc w:val="left"/>
+      <w:pPr>
+        <w:ind w:left="3960" w:hanging="360"/>
+      </w:pPr>
+      <w:rPr>
+        <w:rFonts w:ascii="Symbol" w:hAnsi="Symbol" w:hint="default"/>
+      </w:rPr>
+    </w:lvl>
+    <w:lvl w:ilvl="4" w:tplc="40090003" w:tentative="1">
+      <w:start w:val="1"/>
+      <w:numFmt w:val="bullet"/>
+      <w:lvlText w:val="o"/>
+      <w:lvlJc w:val="left"/>
+      <w:pPr>
+        <w:ind w:left="4680" w:hanging="360"/>
+      </w:pPr>
+      <w:rPr>
+        <w:rFonts w:ascii="Courier New" w:hAnsi="Courier New" w:cs="Courier New" w:hint="default"/>
+      </w:rPr>
+    </w:lvl>
+    <w:lvl w:ilvl="5" w:tplc="40090005" w:tentative="1">
+      <w:start w:val="1"/>
+      <w:numFmt w:val="bullet"/>
+      <w:lvlText w:val=""/>
+      <w:lvlJc w:val="left"/>
+      <w:pPr>
+        <w:ind w:left="5400" w:hanging="360"/>
+      </w:pPr>
+      <w:rPr>
+        <w:rFonts w:ascii="Wingdings" w:hAnsi="Wingdings" w:hint="default"/>
+      </w:rPr>
+    </w:lvl>
+    <w:lvl w:ilvl="6" w:tplc="40090001" w:tentative="1">
+      <w:start w:val="1"/>
+      <w:numFmt w:val="bullet"/>
+      <w:lvlText w:val=""/>
+      <w:lvlJc w:val="left"/>
+      <w:pPr>
+        <w:ind w:left="6120" w:hanging="360"/>
+      </w:pPr>
+      <w:rPr>
+        <w:rFonts w:ascii="Symbol" w:hAnsi="Symbol" w:hint="default"/>
+      </w:rPr>
+    </w:lvl>
+    <w:lvl w:ilvl="7" w:tplc="40090003" w:tentative="1">
+      <w:start w:val="1"/>
+      <w:numFmt w:val="bullet"/>
+      <w:lvlText w:val="o"/>
+      <w:lvlJc w:val="left"/>
+      <w:pPr>
+        <w:ind w:left="6840" w:hanging="360"/>
+      </w:pPr>
+      <w:rPr>
+        <w:rFonts w:ascii="Courier New" w:hAnsi="Courier New" w:cs="Courier New" w:hint="default"/>
+      </w:rPr>
+    </w:lvl>
+    <w:lvl w:ilvl="8" w:tplc="40090005" w:tentative="1">
+      <w:start w:val="1"/>
+      <w:numFmt w:val="bullet"/>
+      <w:lvlText w:val=""/>
+      <w:lvlJc w:val="left"/>
+      <w:pPr>
+        <w:ind w:left="7560" w:hanging="360"/>
+      </w:pPr>
+      <w:rPr>
+        <w:rFonts w:ascii="Wingdings" w:hAnsi="Wingdings" w:hint="default"/>
+      </w:rPr>
+    </w:lvl>
+  </w:abstractNum>
+  <w:abstractNum w:abstractNumId="3">
+    <w:nsid w:val="69D156D1"/>
+    <w:multiLevelType w:val="hybridMultilevel"/>
+    <w:tmpl w:val="C4C8AE86"/>
+    <w:lvl w:ilvl="0" w:tplc="DC2C27D6">
+      <w:numFmt w:val="bullet"/>
+      <w:lvlText w:val="-"/>
+      <w:lvlJc w:val="left"/>
+      <w:pPr>
+        <w:ind w:left="720" w:hanging="360"/>
+      </w:pPr>
+      <w:rPr>
+        <w:rFonts w:ascii="Arial" w:eastAsiaTheme="minorHAnsi" w:hAnsi="Arial" w:cs="Arial" w:hint="default"/>
+      </w:rPr>
+    </w:lvl>
+    <w:lvl w:ilvl="1" w:tplc="40090003">
+      <w:start w:val="1"/>
+      <w:numFmt w:val="bullet"/>
+      <w:lvlText w:val="o"/>
+      <w:lvlJc w:val="left"/>
+      <w:pPr>
+        <w:ind w:left="1440" w:hanging="360"/>
+      </w:pPr>
+      <w:rPr>
+        <w:rFonts w:ascii="Courier New" w:hAnsi="Courier New" w:cs="Courier New" w:hint="default"/>
+      </w:rPr>
+    </w:lvl>
+    <w:lvl w:ilvl="2" w:tplc="40090005">
+      <w:start w:val="1"/>
+      <w:numFmt w:val="bullet"/>
+      <w:lvlText w:val=""/>
+      <w:lvlJc w:val="left"/>
+      <w:pPr>
+        <w:ind w:left="2160" w:hanging="360"/>
+      </w:pPr>
+      <w:rPr>
+        <w:rFonts w:ascii="Wingdings" w:hAnsi="Wingdings" w:hint="default"/>
+      </w:rPr>
+    </w:lvl>
+    <w:lvl w:ilvl="3" w:tplc="40090001">
+      <w:start w:val="1"/>
+      <w:numFmt w:val="bullet"/>
+      <w:lvlText w:val=""/>
+      <w:lvlJc w:val="left"/>
+      <w:pPr>
+        <w:ind w:left="2880" w:hanging="360"/>
+      </w:pPr>
+      <w:rPr>
+        <w:rFonts w:ascii="Symbol" w:hAnsi="Symbol" w:hint="default"/>
+      </w:rPr>
+    </w:lvl>
+    <w:lvl w:ilvl="4" w:tplc="40090003" w:tentative="1">
+      <w:start w:val="1"/>
+      <w:numFmt w:val="bullet"/>
+      <w:lvlText w:val="o"/>
+      <w:lvlJc w:val="left"/>
+      <w:pPr>
+        <w:ind w:left="3600" w:hanging="360"/>
+      </w:pPr>
+      <w:rPr>
+        <w:rFonts w:ascii="Courier New" w:hAnsi="Courier New" w:cs="Courier New" w:hint="default"/>
+      </w:rPr>
+    </w:lvl>
+    <w:lvl w:ilvl="5" w:tplc="40090005" w:tentative="1">
+      <w:start w:val="1"/>
+      <w:numFmt w:val="bullet"/>
+      <w:lvlText w:val=""/>
+      <w:lvlJc w:val="left"/>
+      <w:pPr>
+        <w:ind w:left="4320" w:hanging="360"/>
+      </w:pPr>
+      <w:rPr>
+        <w:rFonts w:ascii="Wingdings" w:hAnsi="Wingdings" w:hint="default"/>
+      </w:rPr>
+    </w:lvl>
+    <w:lvl w:ilvl="6" w:tplc="40090001" w:tentative="1">
+      <w:start w:val="1"/>
+      <w:numFmt w:val="bullet"/>
+      <w:lvlText w:val=""/>
+      <w:lvlJc w:val="left"/>
+      <w:pPr>
+        <w:ind w:left="5040" w:hanging="360"/>
+      </w:pPr>
+      <w:rPr>
+        <w:rFonts w:ascii="Symbol" w:hAnsi="Symbol" w:hint="default"/>
+      </w:rPr>
+    </w:lvl>
+    <w:lvl w:ilvl="7" w:tplc="40090003" w:tentative="1">
+      <w:start w:val="1"/>
+      <w:numFmt w:val="bullet"/>
+      <w:lvlText w:val="o"/>
+      <w:lvlJc w:val="left"/>
+      <w:pPr>
+        <w:ind w:left="5760" w:hanging="360"/>
+      </w:pPr>
+      <w:rPr>
+        <w:rFonts w:ascii="Courier New" w:hAnsi="Courier New" w:cs="Courier New" w:hint="default"/>
+      </w:rPr>
+    </w:lvl>
+    <w:lvl w:ilvl="8" w:tplc="40090005" w:tentative="1">
+      <w:start w:val="1"/>
+      <w:numFmt w:val="bullet"/>
+      <w:lvlText w:val=""/>
+      <w:lvlJc w:val="left"/>
+      <w:pPr>
+        <w:ind w:left="6480" w:hanging="360"/>
+      </w:pPr>
+      <w:rPr>
+        <w:rFonts w:ascii="Wingdings" w:hAnsi="Wingdings" w:hint="default"/>
+      </w:rPr>
+    </w:lvl>
+  </w:abstractNum>
   <w:num w:numId="1">
     <w:abstractNumId w:val="0"/>
+  </w:num>
+  <w:num w:numId="2">
+    <w:abstractNumId w:val="3"/>
+  </w:num>
+  <w:num w:numId="3">
+    <w:abstractNumId w:val="1"/>
+  </w:num>
+  <w:num w:numId="4">
+    <w:abstractNumId w:val="2"/>
   </w:num>
 </w:numbering>
 </file>
@@ -727,6 +1136,52 @@
       <w:szCs w:val="26"/>
     </w:rPr>
   </w:style>
+  <w:style w:type="paragraph" w:styleId="Heading3">
+    <w:name w:val="heading 3"/>
+    <w:basedOn w:val="Normal"/>
+    <w:next w:val="Normal"/>
+    <w:link w:val="Heading3Char"/>
+    <w:uiPriority w:val="9"/>
+    <w:unhideWhenUsed/>
+    <w:qFormat/>
+    <w:rsid w:val="005D694A"/>
+    <w:pPr>
+      <w:keepNext/>
+      <w:keepLines/>
+      <w:spacing w:before="200" w:after="0"/>
+      <w:outlineLvl w:val="2"/>
+    </w:pPr>
+    <w:rPr>
+      <w:rFonts w:asciiTheme="majorHAnsi" w:eastAsiaTheme="majorEastAsia" w:hAnsiTheme="majorHAnsi" w:cstheme="majorBidi"/>
+      <w:b/>
+      <w:bCs/>
+      <w:color w:val="4F81BD" w:themeColor="accent1"/>
+    </w:rPr>
+  </w:style>
+  <w:style w:type="paragraph" w:styleId="Heading4">
+    <w:name w:val="heading 4"/>
+    <w:basedOn w:val="Normal"/>
+    <w:next w:val="Normal"/>
+    <w:link w:val="Heading4Char"/>
+    <w:uiPriority w:val="9"/>
+    <w:unhideWhenUsed/>
+    <w:qFormat/>
+    <w:rsid w:val="005D694A"/>
+    <w:pPr>
+      <w:keepNext/>
+      <w:keepLines/>
+      <w:spacing w:before="200" w:after="0"/>
+      <w:outlineLvl w:val="3"/>
+    </w:pPr>
+    <w:rPr>
+      <w:rFonts w:asciiTheme="majorHAnsi" w:eastAsiaTheme="majorEastAsia" w:hAnsiTheme="majorHAnsi" w:cstheme="majorBidi"/>
+      <w:b/>
+      <w:bCs/>
+      <w:i/>
+      <w:iCs/>
+      <w:color w:val="4F81BD" w:themeColor="accent1"/>
+    </w:rPr>
+  </w:style>
   <w:style w:type="character" w:default="1" w:styleId="DefaultParagraphFont">
     <w:name w:val="Default Paragraph Font"/>
     <w:uiPriority w:val="1"/>
@@ -778,6 +1233,34 @@
       <w:color w:val="4F81BD" w:themeColor="accent1"/>
       <w:sz w:val="26"/>
       <w:szCs w:val="26"/>
+    </w:rPr>
+  </w:style>
+  <w:style w:type="character" w:customStyle="1" w:styleId="Heading3Char">
+    <w:name w:val="Heading 3 Char"/>
+    <w:basedOn w:val="DefaultParagraphFont"/>
+    <w:link w:val="Heading3"/>
+    <w:uiPriority w:val="9"/>
+    <w:rsid w:val="005D694A"/>
+    <w:rPr>
+      <w:rFonts w:asciiTheme="majorHAnsi" w:eastAsiaTheme="majorEastAsia" w:hAnsiTheme="majorHAnsi" w:cstheme="majorBidi"/>
+      <w:b/>
+      <w:bCs/>
+      <w:color w:val="4F81BD" w:themeColor="accent1"/>
+    </w:rPr>
+  </w:style>
+  <w:style w:type="character" w:customStyle="1" w:styleId="Heading4Char">
+    <w:name w:val="Heading 4 Char"/>
+    <w:basedOn w:val="DefaultParagraphFont"/>
+    <w:link w:val="Heading4"/>
+    <w:uiPriority w:val="9"/>
+    <w:rsid w:val="005D694A"/>
+    <w:rPr>
+      <w:rFonts w:asciiTheme="majorHAnsi" w:eastAsiaTheme="majorEastAsia" w:hAnsiTheme="majorHAnsi" w:cstheme="majorBidi"/>
+      <w:b/>
+      <w:bCs/>
+      <w:i/>
+      <w:iCs/>
+      <w:color w:val="4F81BD" w:themeColor="accent1"/>
     </w:rPr>
   </w:style>
 </w:styles>
@@ -967,6 +1450,52 @@
       <w:szCs w:val="26"/>
     </w:rPr>
   </w:style>
+  <w:style w:type="paragraph" w:styleId="Heading3">
+    <w:name w:val="heading 3"/>
+    <w:basedOn w:val="Normal"/>
+    <w:next w:val="Normal"/>
+    <w:link w:val="Heading3Char"/>
+    <w:uiPriority w:val="9"/>
+    <w:unhideWhenUsed/>
+    <w:qFormat/>
+    <w:rsid w:val="005D694A"/>
+    <w:pPr>
+      <w:keepNext/>
+      <w:keepLines/>
+      <w:spacing w:before="200" w:after="0"/>
+      <w:outlineLvl w:val="2"/>
+    </w:pPr>
+    <w:rPr>
+      <w:rFonts w:asciiTheme="majorHAnsi" w:eastAsiaTheme="majorEastAsia" w:hAnsiTheme="majorHAnsi" w:cstheme="majorBidi"/>
+      <w:b/>
+      <w:bCs/>
+      <w:color w:val="4F81BD" w:themeColor="accent1"/>
+    </w:rPr>
+  </w:style>
+  <w:style w:type="paragraph" w:styleId="Heading4">
+    <w:name w:val="heading 4"/>
+    <w:basedOn w:val="Normal"/>
+    <w:next w:val="Normal"/>
+    <w:link w:val="Heading4Char"/>
+    <w:uiPriority w:val="9"/>
+    <w:unhideWhenUsed/>
+    <w:qFormat/>
+    <w:rsid w:val="005D694A"/>
+    <w:pPr>
+      <w:keepNext/>
+      <w:keepLines/>
+      <w:spacing w:before="200" w:after="0"/>
+      <w:outlineLvl w:val="3"/>
+    </w:pPr>
+    <w:rPr>
+      <w:rFonts w:asciiTheme="majorHAnsi" w:eastAsiaTheme="majorEastAsia" w:hAnsiTheme="majorHAnsi" w:cstheme="majorBidi"/>
+      <w:b/>
+      <w:bCs/>
+      <w:i/>
+      <w:iCs/>
+      <w:color w:val="4F81BD" w:themeColor="accent1"/>
+    </w:rPr>
+  </w:style>
   <w:style w:type="character" w:default="1" w:styleId="DefaultParagraphFont">
     <w:name w:val="Default Paragraph Font"/>
     <w:uiPriority w:val="1"/>
@@ -1018,6 +1547,34 @@
       <w:color w:val="4F81BD" w:themeColor="accent1"/>
       <w:sz w:val="26"/>
       <w:szCs w:val="26"/>
+    </w:rPr>
+  </w:style>
+  <w:style w:type="character" w:customStyle="1" w:styleId="Heading3Char">
+    <w:name w:val="Heading 3 Char"/>
+    <w:basedOn w:val="DefaultParagraphFont"/>
+    <w:link w:val="Heading3"/>
+    <w:uiPriority w:val="9"/>
+    <w:rsid w:val="005D694A"/>
+    <w:rPr>
+      <w:rFonts w:asciiTheme="majorHAnsi" w:eastAsiaTheme="majorEastAsia" w:hAnsiTheme="majorHAnsi" w:cstheme="majorBidi"/>
+      <w:b/>
+      <w:bCs/>
+      <w:color w:val="4F81BD" w:themeColor="accent1"/>
+    </w:rPr>
+  </w:style>
+  <w:style w:type="character" w:customStyle="1" w:styleId="Heading4Char">
+    <w:name w:val="Heading 4 Char"/>
+    <w:basedOn w:val="DefaultParagraphFont"/>
+    <w:link w:val="Heading4"/>
+    <w:uiPriority w:val="9"/>
+    <w:rsid w:val="005D694A"/>
+    <w:rPr>
+      <w:rFonts w:asciiTheme="majorHAnsi" w:eastAsiaTheme="majorEastAsia" w:hAnsiTheme="majorHAnsi" w:cstheme="majorBidi"/>
+      <w:b/>
+      <w:bCs/>
+      <w:i/>
+      <w:iCs/>
+      <w:color w:val="4F81BD" w:themeColor="accent1"/>
     </w:rPr>
   </w:style>
 </w:styles>

</xml_diff>